<commit_message>
tipo y pico y placa
</commit_message>
<xml_diff>
--- a/Placas/Casos_de_Prueba_Validacion_Placas.docx
+++ b/Placas/Casos_de_Prueba_Validacion_Placas.docx
@@ -979,11 +979,632 @@
     </w:p>
     <w:p>
       <w:pPr>
+        <w:pStyle w:val="Ttulo1"/>
+        <w:rPr>
+          <w:lang w:val="es-EC"/>
+        </w:rPr>
+      </w:pPr>
+      <w:r>
+        <w:rPr>
+          <w:lang w:val="es-EC"/>
+        </w:rPr>
+        <w:t xml:space="preserve">Casos de Prueba </w:t>
+      </w:r>
+      <w:r>
+        <w:rPr>
+          <w:lang w:val="es-EC"/>
+        </w:rPr>
+        <w:t xml:space="preserve">– </w:t>
+      </w:r>
+      <w:r>
+        <w:rPr>
+          <w:lang w:val="es-EC"/>
+        </w:rPr>
+        <w:t>Tipo de Vehículo</w:t>
+      </w:r>
+    </w:p>
+    <w:p>
+      <w:pPr>
+        <w:rPr>
+          <w:lang w:val="es-EC"/>
+        </w:rPr>
+      </w:pPr>
+    </w:p>
+    <w:p>
+      <w:pPr>
+        <w:ind w:left="360"/>
+        <w:jc w:val="center"/>
+        <w:rPr>
+          <w:lang w:val="es-EC"/>
+        </w:rPr>
+      </w:pPr>
+      <w:r>
+        <w:rPr>
+          <w:lang w:val="es-EC"/>
+        </w:rPr>
+        <w:drawing>
+          <wp:inline distT="0" distB="0" distL="0" distR="0" wp14:anchorId="39433BE6" wp14:editId="6906D360">
+            <wp:extent cx="2231136" cy="2314497"/>
+            <wp:effectExtent l="0" t="0" r="0" b="0"/>
+            <wp:docPr id="2129499001" name="Imagen 1" descr="Interfaz de usuario gráfica, Texto, Aplicación&#10;&#10;El contenido generado por IA puede ser incorrecto."/>
+            <wp:cNvGraphicFramePr>
+              <a:graphicFrameLocks xmlns:a="http://schemas.openxmlformats.org/drawingml/2006/main" noChangeAspect="1"/>
+            </wp:cNvGraphicFramePr>
+            <a:graphic xmlns:a="http://schemas.openxmlformats.org/drawingml/2006/main">
+              <a:graphicData uri="http://schemas.openxmlformats.org/drawingml/2006/picture">
+                <pic:pic xmlns:pic="http://schemas.openxmlformats.org/drawingml/2006/picture">
+                  <pic:nvPicPr>
+                    <pic:cNvPr id="2129499001" name="Imagen 1" descr="Interfaz de usuario gráfica, Texto, Aplicación&#10;&#10;El contenido generado por IA puede ser incorrecto."/>
+                    <pic:cNvPicPr/>
+                  </pic:nvPicPr>
+                  <pic:blipFill>
+                    <a:blip r:embed="rId19"/>
+                    <a:stretch>
+                      <a:fillRect/>
+                    </a:stretch>
+                  </pic:blipFill>
+                  <pic:spPr>
+                    <a:xfrm>
+                      <a:off x="0" y="0"/>
+                      <a:ext cx="2234730" cy="2318225"/>
+                    </a:xfrm>
+                    <a:prstGeom prst="rect">
+                      <a:avLst/>
+                    </a:prstGeom>
+                  </pic:spPr>
+                </pic:pic>
+              </a:graphicData>
+            </a:graphic>
+          </wp:inline>
+        </w:drawing>
+      </w:r>
+      <w:r>
+        <w:rPr>
+          <w:lang w:val="es-EC"/>
+        </w:rPr>
+        <w:drawing>
+          <wp:inline distT="0" distB="0" distL="0" distR="0" wp14:anchorId="0DBFC06A" wp14:editId="10456DAA">
+            <wp:extent cx="2304288" cy="2342297"/>
+            <wp:effectExtent l="0" t="0" r="1270" b="1270"/>
+            <wp:docPr id="1898845416" name="Imagen 1" descr="Interfaz de usuario gráfica, Texto, Aplicación&#10;&#10;El contenido generado por IA puede ser incorrecto."/>
+            <wp:cNvGraphicFramePr>
+              <a:graphicFrameLocks xmlns:a="http://schemas.openxmlformats.org/drawingml/2006/main" noChangeAspect="1"/>
+            </wp:cNvGraphicFramePr>
+            <a:graphic xmlns:a="http://schemas.openxmlformats.org/drawingml/2006/main">
+              <a:graphicData uri="http://schemas.openxmlformats.org/drawingml/2006/picture">
+                <pic:pic xmlns:pic="http://schemas.openxmlformats.org/drawingml/2006/picture">
+                  <pic:nvPicPr>
+                    <pic:cNvPr id="1898845416" name="Imagen 1" descr="Interfaz de usuario gráfica, Texto, Aplicación&#10;&#10;El contenido generado por IA puede ser incorrecto."/>
+                    <pic:cNvPicPr/>
+                  </pic:nvPicPr>
+                  <pic:blipFill>
+                    <a:blip r:embed="rId20"/>
+                    <a:stretch>
+                      <a:fillRect/>
+                    </a:stretch>
+                  </pic:blipFill>
+                  <pic:spPr>
+                    <a:xfrm>
+                      <a:off x="0" y="0"/>
+                      <a:ext cx="2308586" cy="2346666"/>
+                    </a:xfrm>
+                    <a:prstGeom prst="rect">
+                      <a:avLst/>
+                    </a:prstGeom>
+                  </pic:spPr>
+                </pic:pic>
+              </a:graphicData>
+            </a:graphic>
+          </wp:inline>
+        </w:drawing>
+      </w:r>
+    </w:p>
+    <w:p>
+      <w:pPr>
+        <w:ind w:left="360"/>
+        <w:jc w:val="center"/>
+        <w:rPr>
+          <w:lang w:val="es-EC"/>
+        </w:rPr>
+      </w:pPr>
+      <w:r>
+        <w:rPr>
+          <w:lang w:val="es-EC"/>
+        </w:rPr>
+        <w:drawing>
+          <wp:inline distT="0" distB="0" distL="0" distR="0" wp14:anchorId="4688BB40" wp14:editId="06845634">
+            <wp:extent cx="2450592" cy="2515941"/>
+            <wp:effectExtent l="0" t="0" r="6985" b="0"/>
+            <wp:docPr id="1495103896" name="Imagen 1" descr="Interfaz de usuario gráfica&#10;&#10;El contenido generado por IA puede ser incorrecto."/>
+            <wp:cNvGraphicFramePr>
+              <a:graphicFrameLocks xmlns:a="http://schemas.openxmlformats.org/drawingml/2006/main" noChangeAspect="1"/>
+            </wp:cNvGraphicFramePr>
+            <a:graphic xmlns:a="http://schemas.openxmlformats.org/drawingml/2006/main">
+              <a:graphicData uri="http://schemas.openxmlformats.org/drawingml/2006/picture">
+                <pic:pic xmlns:pic="http://schemas.openxmlformats.org/drawingml/2006/picture">
+                  <pic:nvPicPr>
+                    <pic:cNvPr id="1495103896" name="Imagen 1" descr="Interfaz de usuario gráfica&#10;&#10;El contenido generado por IA puede ser incorrecto."/>
+                    <pic:cNvPicPr/>
+                  </pic:nvPicPr>
+                  <pic:blipFill>
+                    <a:blip r:embed="rId21"/>
+                    <a:stretch>
+                      <a:fillRect/>
+                    </a:stretch>
+                  </pic:blipFill>
+                  <pic:spPr>
+                    <a:xfrm>
+                      <a:off x="0" y="0"/>
+                      <a:ext cx="2456141" cy="2521638"/>
+                    </a:xfrm>
+                    <a:prstGeom prst="rect">
+                      <a:avLst/>
+                    </a:prstGeom>
+                  </pic:spPr>
+                </pic:pic>
+              </a:graphicData>
+            </a:graphic>
+          </wp:inline>
+        </w:drawing>
+      </w:r>
+      <w:r>
+        <w:rPr>
+          <w:lang w:val="es-EC"/>
+        </w:rPr>
+        <w:drawing>
+          <wp:inline distT="0" distB="0" distL="0" distR="0" wp14:anchorId="3401664A" wp14:editId="34BDE266">
+            <wp:extent cx="2377440" cy="2450271"/>
+            <wp:effectExtent l="0" t="0" r="3810" b="7620"/>
+            <wp:docPr id="200322213" name="Imagen 1" descr="Interfaz de usuario gráfica, Texto, Aplicación&#10;&#10;El contenido generado por IA puede ser incorrecto."/>
+            <wp:cNvGraphicFramePr>
+              <a:graphicFrameLocks xmlns:a="http://schemas.openxmlformats.org/drawingml/2006/main" noChangeAspect="1"/>
+            </wp:cNvGraphicFramePr>
+            <a:graphic xmlns:a="http://schemas.openxmlformats.org/drawingml/2006/main">
+              <a:graphicData uri="http://schemas.openxmlformats.org/drawingml/2006/picture">
+                <pic:pic xmlns:pic="http://schemas.openxmlformats.org/drawingml/2006/picture">
+                  <pic:nvPicPr>
+                    <pic:cNvPr id="200322213" name="Imagen 1" descr="Interfaz de usuario gráfica, Texto, Aplicación&#10;&#10;El contenido generado por IA puede ser incorrecto."/>
+                    <pic:cNvPicPr/>
+                  </pic:nvPicPr>
+                  <pic:blipFill>
+                    <a:blip r:embed="rId22"/>
+                    <a:stretch>
+                      <a:fillRect/>
+                    </a:stretch>
+                  </pic:blipFill>
+                  <pic:spPr>
+                    <a:xfrm>
+                      <a:off x="0" y="0"/>
+                      <a:ext cx="2382581" cy="2455570"/>
+                    </a:xfrm>
+                    <a:prstGeom prst="rect">
+                      <a:avLst/>
+                    </a:prstGeom>
+                  </pic:spPr>
+                </pic:pic>
+              </a:graphicData>
+            </a:graphic>
+          </wp:inline>
+        </w:drawing>
+      </w:r>
+    </w:p>
+    <w:p>
+      <w:pPr>
         <w:ind w:left="360"/>
         <w:rPr>
           <w:lang w:val="es-EC"/>
         </w:rPr>
       </w:pPr>
+    </w:p>
+    <w:p>
+      <w:pPr>
+        <w:ind w:left="360"/>
+        <w:rPr>
+          <w:lang w:val="es-EC"/>
+        </w:rPr>
+      </w:pPr>
+    </w:p>
+    <w:p>
+      <w:pPr>
+        <w:ind w:left="360"/>
+        <w:jc w:val="center"/>
+        <w:rPr>
+          <w:lang w:val="es-EC"/>
+        </w:rPr>
+      </w:pPr>
+      <w:r>
+        <w:rPr>
+          <w:lang w:val="es-EC"/>
+        </w:rPr>
+        <w:lastRenderedPageBreak/>
+        <w:drawing>
+          <wp:inline distT="0" distB="0" distL="0" distR="0" wp14:anchorId="6D2E88F0" wp14:editId="742D799C">
+            <wp:extent cx="2243328" cy="2253276"/>
+            <wp:effectExtent l="0" t="0" r="5080" b="0"/>
+            <wp:docPr id="1165017212" name="Imagen 1" descr="Interfaz de usuario gráfica&#10;&#10;El contenido generado por IA puede ser incorrecto."/>
+            <wp:cNvGraphicFramePr>
+              <a:graphicFrameLocks xmlns:a="http://schemas.openxmlformats.org/drawingml/2006/main" noChangeAspect="1"/>
+            </wp:cNvGraphicFramePr>
+            <a:graphic xmlns:a="http://schemas.openxmlformats.org/drawingml/2006/main">
+              <a:graphicData uri="http://schemas.openxmlformats.org/drawingml/2006/picture">
+                <pic:pic xmlns:pic="http://schemas.openxmlformats.org/drawingml/2006/picture">
+                  <pic:nvPicPr>
+                    <pic:cNvPr id="1165017212" name="Imagen 1" descr="Interfaz de usuario gráfica&#10;&#10;El contenido generado por IA puede ser incorrecto."/>
+                    <pic:cNvPicPr/>
+                  </pic:nvPicPr>
+                  <pic:blipFill>
+                    <a:blip r:embed="rId23"/>
+                    <a:stretch>
+                      <a:fillRect/>
+                    </a:stretch>
+                  </pic:blipFill>
+                  <pic:spPr>
+                    <a:xfrm>
+                      <a:off x="0" y="0"/>
+                      <a:ext cx="2247965" cy="2257934"/>
+                    </a:xfrm>
+                    <a:prstGeom prst="rect">
+                      <a:avLst/>
+                    </a:prstGeom>
+                  </pic:spPr>
+                </pic:pic>
+              </a:graphicData>
+            </a:graphic>
+          </wp:inline>
+        </w:drawing>
+      </w:r>
+      <w:r>
+        <w:rPr>
+          <w:lang w:val="es-EC"/>
+        </w:rPr>
+        <w:drawing>
+          <wp:inline distT="0" distB="0" distL="0" distR="0" wp14:anchorId="62D76CE5" wp14:editId="0202FD94">
+            <wp:extent cx="2364667" cy="2401046"/>
+            <wp:effectExtent l="0" t="0" r="0" b="0"/>
+            <wp:docPr id="1633336502" name="Imagen 1" descr="Interfaz de usuario gráfica&#10;&#10;El contenido generado por IA puede ser incorrecto."/>
+            <wp:cNvGraphicFramePr>
+              <a:graphicFrameLocks xmlns:a="http://schemas.openxmlformats.org/drawingml/2006/main" noChangeAspect="1"/>
+            </wp:cNvGraphicFramePr>
+            <a:graphic xmlns:a="http://schemas.openxmlformats.org/drawingml/2006/main">
+              <a:graphicData uri="http://schemas.openxmlformats.org/drawingml/2006/picture">
+                <pic:pic xmlns:pic="http://schemas.openxmlformats.org/drawingml/2006/picture">
+                  <pic:nvPicPr>
+                    <pic:cNvPr id="1633336502" name="Imagen 1" descr="Interfaz de usuario gráfica&#10;&#10;El contenido generado por IA puede ser incorrecto."/>
+                    <pic:cNvPicPr/>
+                  </pic:nvPicPr>
+                  <pic:blipFill>
+                    <a:blip r:embed="rId24"/>
+                    <a:stretch>
+                      <a:fillRect/>
+                    </a:stretch>
+                  </pic:blipFill>
+                  <pic:spPr>
+                    <a:xfrm>
+                      <a:off x="0" y="0"/>
+                      <a:ext cx="2370988" cy="2407464"/>
+                    </a:xfrm>
+                    <a:prstGeom prst="rect">
+                      <a:avLst/>
+                    </a:prstGeom>
+                  </pic:spPr>
+                </pic:pic>
+              </a:graphicData>
+            </a:graphic>
+          </wp:inline>
+        </w:drawing>
+      </w:r>
+    </w:p>
+    <w:p>
+      <w:pPr>
+        <w:pStyle w:val="Ttulo1"/>
+        <w:rPr>
+          <w:u w:val="single"/>
+          <w:lang w:val="es-EC"/>
+        </w:rPr>
+      </w:pPr>
+      <w:r>
+        <w:rPr>
+          <w:lang w:val="es-EC"/>
+        </w:rPr>
+        <w:t xml:space="preserve">Casos de Prueba – </w:t>
+      </w:r>
+      <w:r>
+        <w:rPr>
+          <w:lang w:val="es-EC"/>
+        </w:rPr>
+        <w:t>Pico y Placa</w:t>
+      </w:r>
+    </w:p>
+    <w:p>
+      <w:pPr>
+        <w:ind w:left="360"/>
+        <w:rPr>
+          <w:lang w:val="es-EC"/>
+        </w:rPr>
+      </w:pPr>
+    </w:p>
+    <w:p>
+      <w:pPr>
+        <w:ind w:left="360"/>
+        <w:rPr>
+          <w:noProof/>
+        </w:rPr>
+      </w:pPr>
+      <w:r>
+        <w:rPr>
+          <w:lang w:val="es-EC"/>
+        </w:rPr>
+        <w:drawing>
+          <wp:inline distT="0" distB="0" distL="0" distR="0" wp14:anchorId="3800BE48" wp14:editId="762E4346">
+            <wp:extent cx="2960533" cy="3267456"/>
+            <wp:effectExtent l="0" t="0" r="0" b="9525"/>
+            <wp:docPr id="1573770126" name="Imagen 1" descr="Interfaz de usuario gráfica, Texto, Aplicación&#10;&#10;El contenido generado por IA puede ser incorrecto."/>
+            <wp:cNvGraphicFramePr>
+              <a:graphicFrameLocks xmlns:a="http://schemas.openxmlformats.org/drawingml/2006/main" noChangeAspect="1"/>
+            </wp:cNvGraphicFramePr>
+            <a:graphic xmlns:a="http://schemas.openxmlformats.org/drawingml/2006/main">
+              <a:graphicData uri="http://schemas.openxmlformats.org/drawingml/2006/picture">
+                <pic:pic xmlns:pic="http://schemas.openxmlformats.org/drawingml/2006/picture">
+                  <pic:nvPicPr>
+                    <pic:cNvPr id="1573770126" name="Imagen 1" descr="Interfaz de usuario gráfica, Texto, Aplicación&#10;&#10;El contenido generado por IA puede ser incorrecto."/>
+                    <pic:cNvPicPr/>
+                  </pic:nvPicPr>
+                  <pic:blipFill>
+                    <a:blip r:embed="rId25"/>
+                    <a:stretch>
+                      <a:fillRect/>
+                    </a:stretch>
+                  </pic:blipFill>
+                  <pic:spPr>
+                    <a:xfrm>
+                      <a:off x="0" y="0"/>
+                      <a:ext cx="2963347" cy="3270561"/>
+                    </a:xfrm>
+                    <a:prstGeom prst="rect">
+                      <a:avLst/>
+                    </a:prstGeom>
+                  </pic:spPr>
+                </pic:pic>
+              </a:graphicData>
+            </a:graphic>
+          </wp:inline>
+        </w:drawing>
+      </w:r>
+      <w:r>
+        <w:rPr>
+          <w:noProof/>
+        </w:rPr>
+        <w:t xml:space="preserve"> </w:t>
+      </w:r>
+      <w:r>
+        <w:rPr>
+          <w:lang w:val="es-EC"/>
+        </w:rPr>
+        <w:drawing>
+          <wp:inline distT="0" distB="0" distL="0" distR="0" wp14:anchorId="7863E5B4" wp14:editId="7D45D187">
+            <wp:extent cx="2901696" cy="3390896"/>
+            <wp:effectExtent l="0" t="0" r="0" b="635"/>
+            <wp:docPr id="161191161" name="Imagen 1" descr="Interfaz de usuario gráfica, Texto&#10;&#10;El contenido generado por IA puede ser incorrecto."/>
+            <wp:cNvGraphicFramePr>
+              <a:graphicFrameLocks xmlns:a="http://schemas.openxmlformats.org/drawingml/2006/main" noChangeAspect="1"/>
+            </wp:cNvGraphicFramePr>
+            <a:graphic xmlns:a="http://schemas.openxmlformats.org/drawingml/2006/main">
+              <a:graphicData uri="http://schemas.openxmlformats.org/drawingml/2006/picture">
+                <pic:pic xmlns:pic="http://schemas.openxmlformats.org/drawingml/2006/picture">
+                  <pic:nvPicPr>
+                    <pic:cNvPr id="161191161" name="Imagen 1" descr="Interfaz de usuario gráfica, Texto&#10;&#10;El contenido generado por IA puede ser incorrecto."/>
+                    <pic:cNvPicPr/>
+                  </pic:nvPicPr>
+                  <pic:blipFill>
+                    <a:blip r:embed="rId26"/>
+                    <a:stretch>
+                      <a:fillRect/>
+                    </a:stretch>
+                  </pic:blipFill>
+                  <pic:spPr>
+                    <a:xfrm>
+                      <a:off x="0" y="0"/>
+                      <a:ext cx="2905360" cy="3395178"/>
+                    </a:xfrm>
+                    <a:prstGeom prst="rect">
+                      <a:avLst/>
+                    </a:prstGeom>
+                  </pic:spPr>
+                </pic:pic>
+              </a:graphicData>
+            </a:graphic>
+          </wp:inline>
+        </w:drawing>
+      </w:r>
+    </w:p>
+    <w:p>
+      <w:pPr>
+        <w:ind w:left="360"/>
+        <w:rPr>
+          <w:noProof/>
+        </w:rPr>
+      </w:pPr>
+      <w:r>
+        <w:rPr>
+          <w:lang w:val="es-EC"/>
+        </w:rPr>
+        <w:lastRenderedPageBreak/>
+        <w:drawing>
+          <wp:inline distT="0" distB="0" distL="0" distR="0" wp14:anchorId="5644FD4E" wp14:editId="531A35E0">
+            <wp:extent cx="2755392" cy="3272807"/>
+            <wp:effectExtent l="0" t="0" r="6985" b="3810"/>
+            <wp:docPr id="1139437174" name="Imagen 1" descr="Interfaz de usuario gráfica, Texto, Aplicación&#10;&#10;El contenido generado por IA puede ser incorrecto."/>
+            <wp:cNvGraphicFramePr>
+              <a:graphicFrameLocks xmlns:a="http://schemas.openxmlformats.org/drawingml/2006/main" noChangeAspect="1"/>
+            </wp:cNvGraphicFramePr>
+            <a:graphic xmlns:a="http://schemas.openxmlformats.org/drawingml/2006/main">
+              <a:graphicData uri="http://schemas.openxmlformats.org/drawingml/2006/picture">
+                <pic:pic xmlns:pic="http://schemas.openxmlformats.org/drawingml/2006/picture">
+                  <pic:nvPicPr>
+                    <pic:cNvPr id="1139437174" name="Imagen 1" descr="Interfaz de usuario gráfica, Texto, Aplicación&#10;&#10;El contenido generado por IA puede ser incorrecto."/>
+                    <pic:cNvPicPr/>
+                  </pic:nvPicPr>
+                  <pic:blipFill>
+                    <a:blip r:embed="rId27"/>
+                    <a:stretch>
+                      <a:fillRect/>
+                    </a:stretch>
+                  </pic:blipFill>
+                  <pic:spPr>
+                    <a:xfrm>
+                      <a:off x="0" y="0"/>
+                      <a:ext cx="2757844" cy="3275720"/>
+                    </a:xfrm>
+                    <a:prstGeom prst="rect">
+                      <a:avLst/>
+                    </a:prstGeom>
+                  </pic:spPr>
+                </pic:pic>
+              </a:graphicData>
+            </a:graphic>
+          </wp:inline>
+        </w:drawing>
+      </w:r>
+      <w:r>
+        <w:rPr>
+          <w:noProof/>
+        </w:rPr>
+        <w:t xml:space="preserve"> </w:t>
+      </w:r>
+      <w:r>
+        <w:rPr>
+          <w:noProof/>
+        </w:rPr>
+        <w:drawing>
+          <wp:inline distT="0" distB="0" distL="0" distR="0" wp14:anchorId="6BC2A013" wp14:editId="4E1A8F91">
+            <wp:extent cx="2682240" cy="3117516"/>
+            <wp:effectExtent l="0" t="0" r="3810" b="6985"/>
+            <wp:docPr id="877223355" name="Imagen 1" descr="Interfaz de usuario gráfica, Texto, Aplicación&#10;&#10;El contenido generado por IA puede ser incorrecto."/>
+            <wp:cNvGraphicFramePr>
+              <a:graphicFrameLocks xmlns:a="http://schemas.openxmlformats.org/drawingml/2006/main" noChangeAspect="1"/>
+            </wp:cNvGraphicFramePr>
+            <a:graphic xmlns:a="http://schemas.openxmlformats.org/drawingml/2006/main">
+              <a:graphicData uri="http://schemas.openxmlformats.org/drawingml/2006/picture">
+                <pic:pic xmlns:pic="http://schemas.openxmlformats.org/drawingml/2006/picture">
+                  <pic:nvPicPr>
+                    <pic:cNvPr id="877223355" name="Imagen 1" descr="Interfaz de usuario gráfica, Texto, Aplicación&#10;&#10;El contenido generado por IA puede ser incorrecto."/>
+                    <pic:cNvPicPr/>
+                  </pic:nvPicPr>
+                  <pic:blipFill>
+                    <a:blip r:embed="rId28"/>
+                    <a:stretch>
+                      <a:fillRect/>
+                    </a:stretch>
+                  </pic:blipFill>
+                  <pic:spPr>
+                    <a:xfrm>
+                      <a:off x="0" y="0"/>
+                      <a:ext cx="2684671" cy="3120341"/>
+                    </a:xfrm>
+                    <a:prstGeom prst="rect">
+                      <a:avLst/>
+                    </a:prstGeom>
+                  </pic:spPr>
+                </pic:pic>
+              </a:graphicData>
+            </a:graphic>
+          </wp:inline>
+        </w:drawing>
+      </w:r>
+    </w:p>
+    <w:p>
+      <w:pPr>
+        <w:ind w:left="360"/>
+        <w:rPr>
+          <w:lang w:val="es-EC"/>
+        </w:rPr>
+      </w:pPr>
+      <w:r>
+        <w:rPr>
+          <w:lang w:val="es-EC"/>
+        </w:rPr>
+        <w:drawing>
+          <wp:inline distT="0" distB="0" distL="0" distR="0" wp14:anchorId="42AC229B" wp14:editId="5B958AF8">
+            <wp:extent cx="2596896" cy="2968711"/>
+            <wp:effectExtent l="0" t="0" r="0" b="3175"/>
+            <wp:docPr id="650245282" name="Imagen 1" descr="Interfaz de usuario gráfica&#10;&#10;El contenido generado por IA puede ser incorrecto."/>
+            <wp:cNvGraphicFramePr>
+              <a:graphicFrameLocks xmlns:a="http://schemas.openxmlformats.org/drawingml/2006/main" noChangeAspect="1"/>
+            </wp:cNvGraphicFramePr>
+            <a:graphic xmlns:a="http://schemas.openxmlformats.org/drawingml/2006/main">
+              <a:graphicData uri="http://schemas.openxmlformats.org/drawingml/2006/picture">
+                <pic:pic xmlns:pic="http://schemas.openxmlformats.org/drawingml/2006/picture">
+                  <pic:nvPicPr>
+                    <pic:cNvPr id="650245282" name="Imagen 1" descr="Interfaz de usuario gráfica&#10;&#10;El contenido generado por IA puede ser incorrecto."/>
+                    <pic:cNvPicPr/>
+                  </pic:nvPicPr>
+                  <pic:blipFill>
+                    <a:blip r:embed="rId29"/>
+                    <a:stretch>
+                      <a:fillRect/>
+                    </a:stretch>
+                  </pic:blipFill>
+                  <pic:spPr>
+                    <a:xfrm>
+                      <a:off x="0" y="0"/>
+                      <a:ext cx="2600789" cy="2973161"/>
+                    </a:xfrm>
+                    <a:prstGeom prst="rect">
+                      <a:avLst/>
+                    </a:prstGeom>
+                  </pic:spPr>
+                </pic:pic>
+              </a:graphicData>
+            </a:graphic>
+          </wp:inline>
+        </w:drawing>
+      </w:r>
+      <w:r>
+        <w:rPr>
+          <w:noProof/>
+        </w:rPr>
+        <w:t xml:space="preserve"> </w:t>
+      </w:r>
+      <w:r>
+        <w:rPr>
+          <w:lang w:val="es-EC"/>
+        </w:rPr>
+        <w:drawing>
+          <wp:inline distT="0" distB="0" distL="0" distR="0" wp14:anchorId="651CC4CF" wp14:editId="16379B64">
+            <wp:extent cx="2938272" cy="3046156"/>
+            <wp:effectExtent l="0" t="0" r="0" b="1905"/>
+            <wp:docPr id="862050930" name="Imagen 1" descr="Interfaz de usuario gráfica, Aplicación&#10;&#10;El contenido generado por IA puede ser incorrecto."/>
+            <wp:cNvGraphicFramePr>
+              <a:graphicFrameLocks xmlns:a="http://schemas.openxmlformats.org/drawingml/2006/main" noChangeAspect="1"/>
+            </wp:cNvGraphicFramePr>
+            <a:graphic xmlns:a="http://schemas.openxmlformats.org/drawingml/2006/main">
+              <a:graphicData uri="http://schemas.openxmlformats.org/drawingml/2006/picture">
+                <pic:pic xmlns:pic="http://schemas.openxmlformats.org/drawingml/2006/picture">
+                  <pic:nvPicPr>
+                    <pic:cNvPr id="862050930" name="Imagen 1" descr="Interfaz de usuario gráfica, Aplicación&#10;&#10;El contenido generado por IA puede ser incorrecto."/>
+                    <pic:cNvPicPr/>
+                  </pic:nvPicPr>
+                  <pic:blipFill>
+                    <a:blip r:embed="rId30"/>
+                    <a:stretch>
+                      <a:fillRect/>
+                    </a:stretch>
+                  </pic:blipFill>
+                  <pic:spPr>
+                    <a:xfrm>
+                      <a:off x="0" y="0"/>
+                      <a:ext cx="2942957" cy="3051013"/>
+                    </a:xfrm>
+                    <a:prstGeom prst="rect">
+                      <a:avLst/>
+                    </a:prstGeom>
+                  </pic:spPr>
+                </pic:pic>
+              </a:graphicData>
+            </a:graphic>
+          </wp:inline>
+        </w:drawing>
+      </w:r>
     </w:p>
     <w:sectPr>
       <w:pgSz w:w="11906" w:h="16838" w:code="9"/>

</xml_diff>